<commit_message>
Alterei a capa 2
</commit_message>
<xml_diff>
--- a/RelatorioExemplo.docx
+++ b/RelatorioExemplo.docx
@@ -14,6 +14,18 @@
           <w:color w:val="EE0000"/>
         </w:rPr>
         <w:t>Leticia rodrigues</w:t>
+      </w:r>
+      <w:r>
+        <w:rPr>
+          <w:color w:val="EE0000"/>
+        </w:rPr>
+        <w:t xml:space="preserve"> </w:t>
+      </w:r>
+      <w:r>
+        <w:rPr>
+          <w:color w:val="EE0000"/>
+        </w:rPr>
+        <w:sym w:font="Wingdings" w:char="F04A"/>
       </w:r>
     </w:p>
     <w:sectPr>

</xml_diff>